<commit_message>
se agrega la documentacion de compracion de spring 1 de real y el esperado
</commit_message>
<xml_diff>
--- a/Documentacion/BOA - del corte final.docx
+++ b/Documentacion/BOA - del corte final.docx
@@ -37,7 +37,7 @@
           <wp:inline distB="114300" distT="114300" distL="114300" distR="114300">
             <wp:extent cx="2416013" cy="1399621"/>
             <wp:effectExtent b="0" l="0" r="0" t="0"/>
-            <wp:docPr id="8" name="image7.png"/>
+            <wp:docPr id="7" name="image7.png"/>
             <a:graphic>
               <a:graphicData uri="http://schemas.openxmlformats.org/drawingml/2006/picture">
                 <pic:pic>
@@ -758,7 +758,7 @@
     </w:p>
     <w:sdt>
       <w:sdtPr>
-        <w:id w:val="1352041116"/>
+        <w:id w:val="1641872570"/>
         <w:docPartObj>
           <w:docPartGallery w:val="Table of Contents"/>
           <w:docPartUnique w:val="1"/>
@@ -5233,7 +5233,7 @@
                 <w:szCs w:val="24"/>
                 <w:rtl w:val="0"/>
               </w:rPr>
-              <w:t xml:space="preserve">Jose cuadra\Soraya</w:t>
+              <w:t xml:space="preserve">Dhiosmer cuadra\Soraya</w:t>
             </w:r>
           </w:p>
         </w:tc>
@@ -5339,19 +5339,19 @@
         <w:rPr/>
         <w:drawing>
           <wp:inline distB="114300" distT="114300" distL="114300" distR="114300">
-            <wp:extent cx="4824413" cy="3630330"/>
+            <wp:extent cx="5453063" cy="3851532"/>
             <wp:effectExtent b="0" l="0" r="0" t="0"/>
-            <wp:docPr id="1" name="image2.png"/>
+            <wp:docPr id="11" name="image3.png"/>
             <a:graphic>
               <a:graphicData uri="http://schemas.openxmlformats.org/drawingml/2006/picture">
                 <pic:pic>
                   <pic:nvPicPr>
-                    <pic:cNvPr id="0" name="image2.png"/>
+                    <pic:cNvPr id="0" name="image3.png"/>
                     <pic:cNvPicPr preferRelativeResize="0"/>
                   </pic:nvPicPr>
                   <pic:blipFill>
                     <a:blip r:embed="rId9"/>
-                    <a:srcRect b="0" l="0" r="0" t="0"/>
+                    <a:srcRect b="0" l="0" r="0" t="54886"/>
                     <a:stretch>
                       <a:fillRect/>
                     </a:stretch>
@@ -5359,7 +5359,7 @@
                   <pic:spPr>
                     <a:xfrm>
                       <a:off x="0" y="0"/>
-                      <a:ext cx="4824413" cy="3630330"/>
+                      <a:ext cx="5453063" cy="3851532"/>
                     </a:xfrm>
                     <a:prstGeom prst="rect"/>
                     <a:ln/>
@@ -10616,7 +10616,7 @@
                 <w:szCs w:val="24"/>
                 <w:rtl w:val="0"/>
               </w:rPr>
-              <w:t xml:space="preserve">16</w:t>
+              <w:t xml:space="preserve">32</w:t>
             </w:r>
           </w:p>
         </w:tc>
@@ -11552,7 +11552,7 @@
                 <w:szCs w:val="24"/>
                 <w:rtl w:val="0"/>
               </w:rPr>
-              <w:t xml:space="preserve">32</w:t>
+              <w:t xml:space="preserve">16</w:t>
             </w:r>
           </w:p>
         </w:tc>
@@ -14542,7 +14542,7 @@
                 <w:szCs w:val="24"/>
                 <w:rtl w:val="0"/>
               </w:rPr>
-              <w:t xml:space="preserve">HU005</w:t>
+              <w:t xml:space="preserve">HU004</w:t>
             </w:r>
           </w:p>
         </w:tc>
@@ -14574,7 +14574,7 @@
                 <w:szCs w:val="24"/>
                 <w:rtl w:val="0"/>
               </w:rPr>
-              <w:t xml:space="preserve">Proceso del Vehículo</w:t>
+              <w:t xml:space="preserve">Registrar   Vehículo</w:t>
             </w:r>
           </w:p>
         </w:tc>
@@ -14741,7 +14741,7 @@
                 <w:szCs w:val="24"/>
                 <w:rtl w:val="0"/>
               </w:rPr>
-              <w:t xml:space="preserve">HU004</w:t>
+              <w:t xml:space="preserve">HU005</w:t>
             </w:r>
           </w:p>
         </w:tc>
@@ -14773,7 +14773,7 @@
                 <w:szCs w:val="24"/>
                 <w:rtl w:val="0"/>
               </w:rPr>
-              <w:t xml:space="preserve">Registro del vehículo</w:t>
+              <w:t xml:space="preserve">Proceso  del vehículo</w:t>
             </w:r>
           </w:p>
         </w:tc>
@@ -15831,7 +15831,7 @@
           <w:szCs w:val="24"/>
           <w:rtl w:val="0"/>
         </w:rPr>
-        <w:t xml:space="preserve">5.4.1 Sprint Backlog</w:t>
+        <w:t xml:space="preserve">5.4.1 Sprint Backlog 1</w:t>
       </w:r>
       <w:r>
         <w:rPr>
@@ -16890,7 +16890,7 @@
                 <w:highlight w:val="white"/>
                 <w:rtl w:val="0"/>
               </w:rPr>
-              <w:t xml:space="preserve">Realizar validaciones de los botones guardar, limpiar y eliminar.</w:t>
+              <w:t xml:space="preserve">Funciones y validaciones de los botones guardar, limpiar y eliminar.</w:t>
             </w:r>
           </w:p>
         </w:tc>
@@ -17076,8 +17076,14 @@
             </w:pPr>
             <w:r>
               <w:rPr>
-                <w:rtl w:val="0"/>
-              </w:rPr>
+                <w:rFonts w:ascii="Times New Roman" w:cs="Times New Roman" w:eastAsia="Times New Roman" w:hAnsi="Times New Roman"/>
+                <w:color w:val="0f1115"/>
+                <w:sz w:val="24"/>
+                <w:szCs w:val="24"/>
+                <w:highlight w:val="white"/>
+                <w:rtl w:val="0"/>
+              </w:rPr>
+              <w:t xml:space="preserve">Probar funcionalidad</w:t>
             </w:r>
           </w:p>
         </w:tc>
@@ -17122,7 +17128,7 @@
                 <w:szCs w:val="24"/>
                 <w:rtl w:val="0"/>
               </w:rPr>
-              <w:t xml:space="preserve">5 hrs</w:t>
+              <w:t xml:space="preserve"> 3 hrs</w:t>
             </w:r>
           </w:p>
         </w:tc>
@@ -17208,7 +17214,7 @@
                 <w:szCs w:val="24"/>
                 <w:rtl w:val="0"/>
               </w:rPr>
-              <w:t xml:space="preserve">HU005</w:t>
+              <w:t xml:space="preserve">HU004</w:t>
             </w:r>
           </w:p>
         </w:tc>
@@ -17241,7 +17247,7 @@
                 <w:szCs w:val="24"/>
                 <w:rtl w:val="0"/>
               </w:rPr>
-              <w:t xml:space="preserve">Proceso del vehículo</w:t>
+              <w:t xml:space="preserve">Registrar vehículo</w:t>
             </w:r>
           </w:p>
         </w:tc>
@@ -17276,7 +17282,7 @@
                 <w:szCs w:val="24"/>
                 <w:rtl w:val="0"/>
               </w:rPr>
-              <w:t xml:space="preserve">Diseñar interfaz de reportes</w:t>
+              <w:t xml:space="preserve">Diseñar interfaz de registrar vehículo</w:t>
             </w:r>
             <w:r>
               <w:rPr>
@@ -17503,7 +17509,7 @@
                 <w:szCs w:val="24"/>
                 <w:rtl w:val="0"/>
               </w:rPr>
-              <w:t xml:space="preserve">Implementar filtros de búsqueda</w:t>
+              <w:t xml:space="preserve">Programar formulario con campos obligatorios,</w:t>
             </w:r>
           </w:p>
         </w:tc>
@@ -17543,8 +17549,12 @@
             </w:pPr>
             <w:r>
               <w:rPr>
-                <w:rtl w:val="0"/>
-              </w:rPr>
+                <w:rFonts w:ascii="Times New Roman" w:cs="Times New Roman" w:eastAsia="Times New Roman" w:hAnsi="Times New Roman"/>
+                <w:sz w:val="24"/>
+                <w:szCs w:val="24"/>
+                <w:rtl w:val="0"/>
+              </w:rPr>
+              <w:t xml:space="preserve">2</w:t>
             </w:r>
           </w:p>
         </w:tc>
@@ -17732,8 +17742,12 @@
             </w:pPr>
             <w:r>
               <w:rPr>
-                <w:rtl w:val="0"/>
-              </w:rPr>
+                <w:rFonts w:ascii="Times New Roman" w:cs="Times New Roman" w:eastAsia="Times New Roman" w:hAnsi="Times New Roman"/>
+                <w:sz w:val="24"/>
+                <w:szCs w:val="24"/>
+                <w:rtl w:val="0"/>
+              </w:rPr>
+              <w:t xml:space="preserve">10</w:t>
             </w:r>
           </w:p>
         </w:tc>
@@ -17783,6 +17797,193 @@
           </w:p>
         </w:tc>
       </w:tr>
+      <w:tr>
+        <w:trPr>
+          <w:cantSplit w:val="0"/>
+          <w:trHeight w:val="1287.9296875" w:hRule="atLeast"/>
+          <w:tblHeader w:val="0"/>
+        </w:trPr>
+        <w:tc>
+          <w:tcPr>
+            <w:shd w:fill="auto" w:val="clear"/>
+            <w:tcMar>
+              <w:top w:w="100.0" w:type="dxa"/>
+              <w:left w:w="100.0" w:type="dxa"/>
+              <w:bottom w:w="100.0" w:type="dxa"/>
+              <w:right w:w="100.0" w:type="dxa"/>
+            </w:tcMar>
+            <w:vAlign w:val="top"/>
+          </w:tcPr>
+          <w:p>
+            <w:pPr>
+              <w:spacing w:after="0" w:before="0" w:line="240" w:lineRule="auto"/>
+              <w:ind w:left="0" w:right="100" w:firstLine="0"/>
+              <w:jc w:val="both"/>
+              <w:rPr>
+                <w:rFonts w:ascii="Times New Roman" w:cs="Times New Roman" w:eastAsia="Times New Roman" w:hAnsi="Times New Roman"/>
+                <w:sz w:val="24"/>
+                <w:szCs w:val="24"/>
+              </w:rPr>
+            </w:pPr>
+            <w:r>
+              <w:rPr>
+                <w:rtl w:val="0"/>
+              </w:rPr>
+            </w:r>
+          </w:p>
+        </w:tc>
+        <w:tc>
+          <w:tcPr>
+            <w:shd w:fill="auto" w:val="clear"/>
+            <w:tcMar>
+              <w:top w:w="100.0" w:type="dxa"/>
+              <w:left w:w="100.0" w:type="dxa"/>
+              <w:bottom w:w="100.0" w:type="dxa"/>
+              <w:right w:w="100.0" w:type="dxa"/>
+            </w:tcMar>
+            <w:vAlign w:val="top"/>
+          </w:tcPr>
+          <w:p>
+            <w:pPr>
+              <w:spacing w:after="0" w:before="0" w:line="240" w:lineRule="auto"/>
+              <w:ind w:left="0" w:firstLine="0"/>
+              <w:jc w:val="both"/>
+              <w:rPr>
+                <w:rFonts w:ascii="Times New Roman" w:cs="Times New Roman" w:eastAsia="Times New Roman" w:hAnsi="Times New Roman"/>
+                <w:sz w:val="24"/>
+                <w:szCs w:val="24"/>
+              </w:rPr>
+            </w:pPr>
+            <w:r>
+              <w:rPr>
+                <w:rtl w:val="0"/>
+              </w:rPr>
+            </w:r>
+          </w:p>
+        </w:tc>
+        <w:tc>
+          <w:tcPr>
+            <w:shd w:fill="auto" w:val="clear"/>
+            <w:tcMar>
+              <w:top w:w="100.0" w:type="dxa"/>
+              <w:left w:w="100.0" w:type="dxa"/>
+              <w:bottom w:w="100.0" w:type="dxa"/>
+              <w:right w:w="100.0" w:type="dxa"/>
+            </w:tcMar>
+            <w:vAlign w:val="top"/>
+          </w:tcPr>
+          <w:p>
+            <w:pPr>
+              <w:widowControl w:val="0"/>
+              <w:shd w:fill="ffffff" w:val="clear"/>
+              <w:spacing w:after="240" w:before="340" w:line="360" w:lineRule="auto"/>
+              <w:ind w:left="0" w:firstLine="0"/>
+              <w:rPr>
+                <w:rFonts w:ascii="Times New Roman" w:cs="Times New Roman" w:eastAsia="Times New Roman" w:hAnsi="Times New Roman"/>
+                <w:color w:val="0f1115"/>
+                <w:sz w:val="24"/>
+                <w:szCs w:val="24"/>
+              </w:rPr>
+            </w:pPr>
+            <w:r>
+              <w:rPr>
+                <w:rFonts w:ascii="Times New Roman" w:cs="Times New Roman" w:eastAsia="Times New Roman" w:hAnsi="Times New Roman"/>
+                <w:color w:val="0f1115"/>
+                <w:sz w:val="24"/>
+                <w:szCs w:val="24"/>
+                <w:rtl w:val="0"/>
+              </w:rPr>
+              <w:t xml:space="preserve">Prueba de funcionalidad</w:t>
+            </w:r>
+          </w:p>
+        </w:tc>
+        <w:tc>
+          <w:tcPr>
+            <w:shd w:fill="auto" w:val="clear"/>
+            <w:tcMar>
+              <w:top w:w="100.0" w:type="dxa"/>
+              <w:left w:w="100.0" w:type="dxa"/>
+              <w:bottom w:w="100.0" w:type="dxa"/>
+              <w:right w:w="100.0" w:type="dxa"/>
+            </w:tcMar>
+            <w:vAlign w:val="top"/>
+          </w:tcPr>
+          <w:p>
+            <w:pPr>
+              <w:keepNext w:val="0"/>
+              <w:keepLines w:val="0"/>
+              <w:pageBreakBefore w:val="0"/>
+              <w:widowControl w:val="0"/>
+              <w:pBdr>
+                <w:top w:space="0" w:sz="0" w:val="nil"/>
+                <w:left w:space="0" w:sz="0" w:val="nil"/>
+                <w:bottom w:space="0" w:sz="0" w:val="nil"/>
+                <w:right w:space="0" w:sz="0" w:val="nil"/>
+                <w:between w:space="0" w:sz="0" w:val="nil"/>
+              </w:pBdr>
+              <w:shd w:fill="auto" w:val="clear"/>
+              <w:spacing w:after="0" w:before="0" w:line="240" w:lineRule="auto"/>
+              <w:ind w:left="0" w:right="0" w:firstLine="0"/>
+              <w:jc w:val="both"/>
+              <w:rPr>
+                <w:rFonts w:ascii="Times New Roman" w:cs="Times New Roman" w:eastAsia="Times New Roman" w:hAnsi="Times New Roman"/>
+                <w:sz w:val="24"/>
+                <w:szCs w:val="24"/>
+              </w:rPr>
+            </w:pPr>
+            <w:r>
+              <w:rPr>
+                <w:rFonts w:ascii="Times New Roman" w:cs="Times New Roman" w:eastAsia="Times New Roman" w:hAnsi="Times New Roman"/>
+                <w:sz w:val="24"/>
+                <w:szCs w:val="24"/>
+                <w:rtl w:val="0"/>
+              </w:rPr>
+              <w:t xml:space="preserve">5</w:t>
+            </w:r>
+          </w:p>
+        </w:tc>
+        <w:tc>
+          <w:tcPr>
+            <w:shd w:fill="auto" w:val="clear"/>
+            <w:tcMar>
+              <w:top w:w="100.0" w:type="dxa"/>
+              <w:left w:w="100.0" w:type="dxa"/>
+              <w:bottom w:w="100.0" w:type="dxa"/>
+              <w:right w:w="100.0" w:type="dxa"/>
+            </w:tcMar>
+            <w:vAlign w:val="top"/>
+          </w:tcPr>
+          <w:p>
+            <w:pPr>
+              <w:keepNext w:val="0"/>
+              <w:keepLines w:val="0"/>
+              <w:pageBreakBefore w:val="0"/>
+              <w:widowControl w:val="0"/>
+              <w:pBdr>
+                <w:top w:space="0" w:sz="0" w:val="nil"/>
+                <w:left w:space="0" w:sz="0" w:val="nil"/>
+                <w:bottom w:space="0" w:sz="0" w:val="nil"/>
+                <w:right w:space="0" w:sz="0" w:val="nil"/>
+                <w:between w:space="0" w:sz="0" w:val="nil"/>
+              </w:pBdr>
+              <w:shd w:fill="auto" w:val="clear"/>
+              <w:spacing w:after="0" w:before="0" w:line="240" w:lineRule="auto"/>
+              <w:ind w:left="0" w:right="0" w:firstLine="0"/>
+              <w:jc w:val="both"/>
+              <w:rPr>
+                <w:rFonts w:ascii="Times New Roman" w:cs="Times New Roman" w:eastAsia="Times New Roman" w:hAnsi="Times New Roman"/>
+                <w:sz w:val="24"/>
+                <w:szCs w:val="24"/>
+              </w:rPr>
+            </w:pPr>
+            <w:r>
+              <w:rPr>
+                <w:rtl w:val="0"/>
+              </w:rPr>
+            </w:r>
+          </w:p>
+        </w:tc>
+      </w:tr>
     </w:tbl>
     <w:p>
       <w:pPr>
@@ -17810,6 +18011,65 @@
           <w:szCs w:val="24"/>
         </w:rPr>
       </w:pPr>
+      <w:r>
+        <w:rPr>
+          <w:rFonts w:ascii="Times New Roman" w:cs="Times New Roman" w:eastAsia="Times New Roman" w:hAnsi="Times New Roman"/>
+          <w:sz w:val="24"/>
+          <w:szCs w:val="24"/>
+          <w:rtl w:val="0"/>
+        </w:rPr>
+        <w:t xml:space="preserve">Cumplimiento real del primer sprint 1</w:t>
+      </w:r>
+    </w:p>
+    <w:p>
+      <w:pPr>
+        <w:spacing w:after="160" w:line="360" w:lineRule="auto"/>
+        <w:jc w:val="both"/>
+        <w:rPr>
+          <w:rFonts w:ascii="Times New Roman" w:cs="Times New Roman" w:eastAsia="Times New Roman" w:hAnsi="Times New Roman"/>
+          <w:sz w:val="24"/>
+          <w:szCs w:val="24"/>
+        </w:rPr>
+      </w:pPr>
+      <w:r>
+        <w:rPr>
+          <w:rFonts w:ascii="Times New Roman" w:cs="Times New Roman" w:eastAsia="Times New Roman" w:hAnsi="Times New Roman"/>
+          <w:sz w:val="24"/>
+          <w:szCs w:val="24"/>
+        </w:rPr>
+        <w:drawing>
+          <wp:inline distB="114300" distT="114300" distL="114300" distR="114300">
+            <wp:extent cx="5783660" cy="3420238"/>
+            <wp:effectExtent b="0" l="0" r="0" t="0"/>
+            <wp:docPr id="9" name="image2.png"/>
+            <a:graphic>
+              <a:graphicData uri="http://schemas.openxmlformats.org/drawingml/2006/picture">
+                <pic:pic>
+                  <pic:nvPicPr>
+                    <pic:cNvPr id="0" name="image2.png"/>
+                    <pic:cNvPicPr preferRelativeResize="0"/>
+                  </pic:nvPicPr>
+                  <pic:blipFill>
+                    <a:blip r:embed="rId10"/>
+                    <a:srcRect b="0" l="0" r="0" t="0"/>
+                    <a:stretch>
+                      <a:fillRect/>
+                    </a:stretch>
+                  </pic:blipFill>
+                  <pic:spPr>
+                    <a:xfrm>
+                      <a:off x="0" y="0"/>
+                      <a:ext cx="5783660" cy="3420238"/>
+                    </a:xfrm>
+                    <a:prstGeom prst="rect"/>
+                    <a:ln/>
+                  </pic:spPr>
+                </pic:pic>
+              </a:graphicData>
+            </a:graphic>
+          </wp:inline>
+        </w:drawing>
+      </w:r>
       <w:r>
         <w:rPr>
           <w:rtl w:val="0"/>
@@ -17899,7 +18159,7 @@
           <w:szCs w:val="24"/>
           <w:rtl w:val="0"/>
         </w:rPr>
-        <w:t xml:space="preserve">5.4.2 Sprint Backlog</w:t>
+        <w:t xml:space="preserve">5.4.2 Sprint Backlog 2</w:t>
       </w:r>
       <w:r>
         <w:rPr>
@@ -18259,7 +18519,7 @@
                 <w:szCs w:val="24"/>
                 <w:rtl w:val="0"/>
               </w:rPr>
-              <w:t xml:space="preserve">Registro del vehículo</w:t>
+              <w:t xml:space="preserve">Proceso del vehiculo</w:t>
             </w:r>
           </w:p>
         </w:tc>
@@ -18293,7 +18553,7 @@
                 <w:szCs w:val="24"/>
                 <w:rtl w:val="0"/>
               </w:rPr>
-              <w:t xml:space="preserve">Diseñar interfaz del registro de de vehículo</w:t>
+              <w:t xml:space="preserve">Diseñar interfaz del Vehículo</w:t>
             </w:r>
             <w:r>
               <w:rPr>
@@ -20896,16 +21156,16 @@
           <wp:inline distB="114300" distT="114300" distL="114300" distR="114300">
             <wp:extent cx="5205413" cy="3216634"/>
             <wp:effectExtent b="0" l="0" r="0" t="0"/>
-            <wp:docPr id="5" name="image5.png"/>
+            <wp:docPr id="4" name="image12.png"/>
             <a:graphic>
               <a:graphicData uri="http://schemas.openxmlformats.org/drawingml/2006/picture">
                 <pic:pic>
                   <pic:nvPicPr>
-                    <pic:cNvPr id="0" name="image5.png"/>
+                    <pic:cNvPr id="0" name="image12.png"/>
                     <pic:cNvPicPr preferRelativeResize="0"/>
                   </pic:nvPicPr>
                   <pic:blipFill>
-                    <a:blip r:embed="rId10"/>
+                    <a:blip r:embed="rId11"/>
                     <a:srcRect b="0" l="0" r="0" t="0"/>
                     <a:stretch>
                       <a:fillRect/>
@@ -21182,16 +21442,16 @@
           <wp:inline distB="114300" distT="114300" distL="114300" distR="114300">
             <wp:extent cx="5731200" cy="2819400"/>
             <wp:effectExtent b="0" l="0" r="0" t="0"/>
-            <wp:docPr id="4" name="image1.png"/>
+            <wp:docPr id="3" name="image10.png"/>
             <a:graphic>
               <a:graphicData uri="http://schemas.openxmlformats.org/drawingml/2006/picture">
                 <pic:pic>
                   <pic:nvPicPr>
-                    <pic:cNvPr id="0" name="image1.png"/>
+                    <pic:cNvPr id="0" name="image10.png"/>
                     <pic:cNvPicPr preferRelativeResize="0"/>
                   </pic:nvPicPr>
                   <pic:blipFill>
-                    <a:blip r:embed="rId11"/>
+                    <a:blip r:embed="rId12"/>
                     <a:srcRect b="0" l="0" r="0" t="0"/>
                     <a:stretch>
                       <a:fillRect/>
@@ -21425,16 +21685,16 @@
           <wp:inline distB="114300" distT="114300" distL="114300" distR="114300">
             <wp:extent cx="1257300" cy="828675"/>
             <wp:effectExtent b="0" l="0" r="0" t="0"/>
-            <wp:docPr id="2" name="image4.png"/>
+            <wp:docPr id="1" name="image11.png"/>
             <a:graphic>
               <a:graphicData uri="http://schemas.openxmlformats.org/drawingml/2006/picture">
                 <pic:pic>
                   <pic:nvPicPr>
-                    <pic:cNvPr id="0" name="image4.png"/>
+                    <pic:cNvPr id="0" name="image11.png"/>
                     <pic:cNvPicPr preferRelativeResize="0"/>
                   </pic:nvPicPr>
                   <pic:blipFill>
-                    <a:blip r:embed="rId12"/>
+                    <a:blip r:embed="rId13"/>
                     <a:srcRect b="0" l="0" r="0" t="0"/>
                     <a:stretch>
                       <a:fillRect/>
@@ -21502,16 +21762,16 @@
             <wp:extent cx="1126721" cy="782975"/>
             <wp:effectExtent b="0" l="0" r="0" t="0"/>
             <wp:wrapNone/>
-            <wp:docPr id="7" name="image3.png"/>
+            <wp:docPr id="6" name="image8.png"/>
             <a:graphic>
               <a:graphicData uri="http://schemas.openxmlformats.org/drawingml/2006/picture">
                 <pic:pic>
                   <pic:nvPicPr>
-                    <pic:cNvPr id="0" name="image3.png"/>
+                    <pic:cNvPr id="0" name="image8.png"/>
                     <pic:cNvPicPr preferRelativeResize="0"/>
                   </pic:nvPicPr>
                   <pic:blipFill>
-                    <a:blip r:embed="rId13"/>
+                    <a:blip r:embed="rId14"/>
                     <a:srcRect b="0" l="0" r="0" t="0"/>
                     <a:stretch>
                       <a:fillRect/>
@@ -21640,16 +21900,16 @@
           <wp:inline distB="114300" distT="114300" distL="114300" distR="114300">
             <wp:extent cx="2238375" cy="2745704"/>
             <wp:effectExtent b="0" l="0" r="0" t="0"/>
-            <wp:docPr id="11" name="image6.jpg"/>
+            <wp:docPr id="12" name="image1.jpg"/>
             <a:graphic>
               <a:graphicData uri="http://schemas.openxmlformats.org/drawingml/2006/picture">
                 <pic:pic>
                   <pic:nvPicPr>
-                    <pic:cNvPr id="0" name="image6.jpg"/>
+                    <pic:cNvPr id="0" name="image1.jpg"/>
                     <pic:cNvPicPr preferRelativeResize="0"/>
                   </pic:nvPicPr>
                   <pic:blipFill>
-                    <a:blip r:embed="rId14"/>
+                    <a:blip r:embed="rId15"/>
                     <a:srcRect b="22232" l="0" r="3688" t="1776"/>
                     <a:stretch>
                       <a:fillRect/>
@@ -22098,7 +22358,7 @@
         </w:rPr>
         <w:t xml:space="preserve">Insider. (2022). De la libreta al software: Casos de éxito de la digitalización en pequeños talleres. TechShop Insider Blog. </w:t>
       </w:r>
-      <w:hyperlink r:id="rId15">
+      <w:hyperlink r:id="rId16">
         <w:r>
           <w:rPr>
             <w:rFonts w:ascii="Times New Roman" w:cs="Times New Roman" w:eastAsia="Times New Roman" w:hAnsi="Times New Roman"/>
@@ -25778,16 +26038,16 @@
                 <wp:inline distB="114300" distT="114300" distL="114300" distR="114300">
                   <wp:extent cx="1246329" cy="2186955"/>
                   <wp:effectExtent b="0" l="0" r="0" t="0"/>
-                  <wp:docPr id="10" name="image10.jpg"/>
+                  <wp:docPr id="10" name="image6.jpg"/>
                   <a:graphic>
                     <a:graphicData uri="http://schemas.openxmlformats.org/drawingml/2006/picture">
                       <pic:pic>
                         <pic:nvPicPr>
-                          <pic:cNvPr id="0" name="image10.jpg"/>
+                          <pic:cNvPr id="0" name="image6.jpg"/>
                           <pic:cNvPicPr preferRelativeResize="0"/>
                         </pic:nvPicPr>
                         <pic:blipFill>
-                          <a:blip r:embed="rId16"/>
+                          <a:blip r:embed="rId17"/>
                           <a:srcRect b="0" l="0" r="0" t="0"/>
                           <a:stretch>
                             <a:fillRect/>
@@ -25817,16 +26077,16 @@
                 <wp:inline distB="114300" distT="114300" distL="114300" distR="114300">
                   <wp:extent cx="1177274" cy="2185020"/>
                   <wp:effectExtent b="0" l="0" r="0" t="0"/>
-                  <wp:docPr id="6" name="image11.jpg"/>
+                  <wp:docPr id="5" name="image9.jpg"/>
                   <a:graphic>
                     <a:graphicData uri="http://schemas.openxmlformats.org/drawingml/2006/picture">
                       <pic:pic>
                         <pic:nvPicPr>
-                          <pic:cNvPr id="0" name="image11.jpg"/>
+                          <pic:cNvPr id="0" name="image9.jpg"/>
                           <pic:cNvPicPr preferRelativeResize="0"/>
                         </pic:nvPicPr>
                         <pic:blipFill>
-                          <a:blip r:embed="rId17"/>
+                          <a:blip r:embed="rId18"/>
                           <a:srcRect b="0" l="0" r="0" t="0"/>
                           <a:stretch>
                             <a:fillRect/>
@@ -25885,16 +26145,16 @@
                 <wp:inline distB="114300" distT="114300" distL="114300" distR="114300">
                   <wp:extent cx="2705100" cy="1997627"/>
                   <wp:effectExtent b="0" l="0" r="0" t="0"/>
-                  <wp:docPr id="3" name="image9.jpg"/>
+                  <wp:docPr id="2" name="image4.jpg"/>
                   <a:graphic>
                     <a:graphicData uri="http://schemas.openxmlformats.org/drawingml/2006/picture">
                       <pic:pic>
                         <pic:nvPicPr>
-                          <pic:cNvPr id="0" name="image9.jpg"/>
+                          <pic:cNvPr id="0" name="image4.jpg"/>
                           <pic:cNvPicPr preferRelativeResize="0"/>
                         </pic:nvPicPr>
                         <pic:blipFill>
-                          <a:blip r:embed="rId18"/>
+                          <a:blip r:embed="rId19"/>
                           <a:srcRect b="-17619" l="3963" r="-3963" t="17619"/>
                           <a:stretch>
                             <a:fillRect/>
@@ -25959,16 +26219,16 @@
           <wp:inline distB="114300" distT="114300" distL="114300" distR="114300">
             <wp:extent cx="1814513" cy="4016741"/>
             <wp:effectExtent b="0" l="0" r="0" t="0"/>
-            <wp:docPr id="9" name="image8.jpg"/>
+            <wp:docPr id="8" name="image5.jpg"/>
             <a:graphic>
               <a:graphicData uri="http://schemas.openxmlformats.org/drawingml/2006/picture">
                 <pic:pic>
                   <pic:nvPicPr>
-                    <pic:cNvPr id="0" name="image8.jpg"/>
+                    <pic:cNvPr id="0" name="image5.jpg"/>
                     <pic:cNvPicPr preferRelativeResize="0"/>
                   </pic:nvPicPr>
                   <pic:blipFill>
-                    <a:blip r:embed="rId19"/>
+                    <a:blip r:embed="rId20"/>
                     <a:srcRect b="0" l="0" r="0" t="0"/>
                     <a:stretch>
                       <a:fillRect/>
@@ -26043,8 +26303,8 @@
       </w:r>
     </w:p>
     <w:sectPr>
-      <w:headerReference r:id="rId20" w:type="default"/>
-      <w:footerReference r:id="rId21" w:type="default"/>
+      <w:headerReference r:id="rId21" w:type="default"/>
+      <w:footerReference r:id="rId22" w:type="default"/>
       <w:pgSz w:h="16834" w:w="11909" w:orient="portrait"/>
       <w:pgMar w:bottom="1440" w:top="1440" w:left="1440" w:right="1440" w:header="720" w:footer="720"/>
       <w:pgNumType w:start="1"/>

</xml_diff>